<commit_message>
Updated Apps That Are Needed.docx
</commit_message>
<xml_diff>
--- a/Apps That Are Needed.docx
+++ b/Apps That Are Needed.docx
@@ -37,6 +37,25 @@
           <w:sz w:val="22"/>
           <w:szCs w:val="22"/>
         </w:rPr>
+        <w:t>Update 2</w:t>
+      </w:r>
+    </w:p>
+    <w:p>
+      <w:pPr>
+        <w:rPr>
+          <w:b/>
+          <w:bCs/>
+          <w:sz w:val="22"/>
+          <w:szCs w:val="22"/>
+        </w:rPr>
+      </w:pPr>
+      <w:r>
+        <w:rPr>
+          <w:b/>
+          <w:bCs/>
+          <w:sz w:val="22"/>
+          <w:szCs w:val="22"/>
+        </w:rPr>
         <w:t>Apps That Are Needed (Gap-Filling Ideas)</w:t>
       </w:r>
     </w:p>
@@ -84,23 +103,7 @@
           <w:sz w:val="22"/>
           <w:szCs w:val="22"/>
         </w:rPr>
-        <w:t xml:space="preserve">: Consolidate </w:t>
-      </w:r>
-      <w:proofErr w:type="gramStart"/>
-      <w:r>
-        <w:rPr>
-          <w:sz w:val="22"/>
-          <w:szCs w:val="22"/>
-        </w:rPr>
-        <w:t>administrative,</w:t>
-      </w:r>
-      <w:proofErr w:type="gramEnd"/>
-      <w:r>
-        <w:rPr>
-          <w:sz w:val="22"/>
-          <w:szCs w:val="22"/>
-        </w:rPr>
-        <w:t xml:space="preserve"> training, and operational data for easy access.</w:t>
+        <w:t>: Consolidate administrative, training, and operational data for easy access.</w:t>
       </w:r>
     </w:p>
     <w:p>
@@ -362,23 +365,7 @@
           <w:sz w:val="22"/>
           <w:szCs w:val="22"/>
         </w:rPr>
-        <w:t xml:space="preserve">Task tracking </w:t>
-      </w:r>
-      <w:proofErr w:type="gramStart"/>
-      <w:r>
-        <w:rPr>
-          <w:sz w:val="22"/>
-          <w:szCs w:val="22"/>
-        </w:rPr>
-        <w:t>categorized</w:t>
-      </w:r>
-      <w:proofErr w:type="gramEnd"/>
-      <w:r>
-        <w:rPr>
-          <w:sz w:val="22"/>
-          <w:szCs w:val="22"/>
-        </w:rPr>
-        <w:t xml:space="preserve"> by soldier, equipment, or mission.</w:t>
+        <w:t>Task tracking categorized by soldier, equipment, or mission.</w:t>
       </w:r>
     </w:p>
     <w:p>
@@ -527,23 +514,7 @@
           <w:sz w:val="22"/>
           <w:szCs w:val="22"/>
         </w:rPr>
-        <w:t xml:space="preserve">: Simplify tracking </w:t>
-      </w:r>
-      <w:proofErr w:type="gramStart"/>
-      <w:r>
-        <w:rPr>
-          <w:sz w:val="22"/>
-          <w:szCs w:val="22"/>
-        </w:rPr>
-        <w:t>vehicle</w:t>
-      </w:r>
-      <w:proofErr w:type="gramEnd"/>
-      <w:r>
-        <w:rPr>
-          <w:sz w:val="22"/>
-          <w:szCs w:val="22"/>
-        </w:rPr>
-        <w:t>, weapon, and supply readiness at the platoon level.</w:t>
+        <w:t>: Simplify tracking vehicle, weapon, and supply readiness at the platoon level.</w:t>
       </w:r>
     </w:p>
     <w:p>
@@ -628,6 +599,7 @@
           <w:sz w:val="22"/>
           <w:szCs w:val="22"/>
         </w:rPr>
+        <w:lastRenderedPageBreak/>
         <w:t>AI-generated supply forecasts based on past consumption trends.</w:t>
       </w:r>
     </w:p>
@@ -649,7 +621,6 @@
           <w:sz w:val="22"/>
           <w:szCs w:val="22"/>
         </w:rPr>
-        <w:lastRenderedPageBreak/>
         <w:t>AI Integration</w:t>
       </w:r>
       <w:r>

</xml_diff>